<commit_message>
5B) Alteração 2: Adicionar nome do trabalho
</commit_message>
<xml_diff>
--- a/DS-RelatorioDAS.docx
+++ b/DS-RelatorioDAS.docx
@@ -22,26 +22,7 @@
         <w:jc w:val="center"/>
       </w:pPr>
     </w:p>
-    <w:p>
-      <w:pPr>
-        <w:jc w:val="center"/>
-      </w:pPr>
-    </w:p>
-    <w:p>
-      <w:pPr>
-        <w:jc w:val="center"/>
-      </w:pPr>
-    </w:p>
-    <w:p>
-      <w:pPr>
-        <w:jc w:val="center"/>
-      </w:pPr>
-    </w:p>
-    <w:p>
-      <w:pPr>
-        <w:jc w:val="center"/>
-      </w:pPr>
-    </w:p>
+    <w:p/>
     <w:p>
       <w:pPr>
         <w:jc w:val="center"/>
@@ -65,6 +46,26 @@
           <w:szCs w:val="40"/>
         </w:rPr>
         <w:t>CTESP Desenvolvimento de Software</w:t>
+      </w:r>
+    </w:p>
+    <w:p>
+      <w:pPr>
+        <w:jc w:val="center"/>
+        <w:rPr>
+          <w:b/>
+          <w:bCs/>
+          <w:sz w:val="28"/>
+          <w:szCs w:val="28"/>
+        </w:rPr>
+      </w:pPr>
+      <w:r>
+        <w:rPr>
+          <w:b/>
+          <w:bCs/>
+          <w:sz w:val="28"/>
+          <w:szCs w:val="28"/>
+        </w:rPr>
+        <w:t>Trabalho Final DAS</w:t>
       </w:r>
     </w:p>
     <w:sectPr>

</xml_diff>

<commit_message>
5B) Alteração 3: Adicionar imagem à capa
</commit_message>
<xml_diff>
--- a/DS-RelatorioDAS.docx
+++ b/DS-RelatorioDAS.docx
@@ -67,6 +67,110 @@
         </w:rPr>
         <w:t>Trabalho Final DAS</w:t>
       </w:r>
+    </w:p>
+    <w:p>
+      <w:pPr>
+        <w:jc w:val="center"/>
+        <w:rPr>
+          <w:b/>
+          <w:bCs/>
+          <w:sz w:val="28"/>
+          <w:szCs w:val="28"/>
+        </w:rPr>
+      </w:pPr>
+      <w:r>
+        <w:rPr>
+          <w:b/>
+          <w:bCs/>
+          <w:noProof/>
+          <w:sz w:val="28"/>
+          <w:szCs w:val="28"/>
+        </w:rPr>
+        <w:drawing>
+          <wp:anchor distT="0" distB="0" distL="114300" distR="114300" simplePos="0" relativeHeight="251658240" behindDoc="1" locked="0" layoutInCell="1" allowOverlap="1" wp14:anchorId="33E493ED" wp14:editId="7DF72383">
+            <wp:simplePos x="0" y="0"/>
+            <wp:positionH relativeFrom="column">
+              <wp:posOffset>871855</wp:posOffset>
+            </wp:positionH>
+            <wp:positionV relativeFrom="paragraph">
+              <wp:posOffset>281305</wp:posOffset>
+            </wp:positionV>
+            <wp:extent cx="4085590" cy="2295525"/>
+            <wp:effectExtent l="0" t="0" r="0" b="9525"/>
+            <wp:wrapTight wrapText="bothSides">
+              <wp:wrapPolygon edited="0">
+                <wp:start x="403" y="0"/>
+                <wp:lineTo x="0" y="359"/>
+                <wp:lineTo x="0" y="21331"/>
+                <wp:lineTo x="403" y="21510"/>
+                <wp:lineTo x="21049" y="21510"/>
+                <wp:lineTo x="21452" y="21331"/>
+                <wp:lineTo x="21452" y="359"/>
+                <wp:lineTo x="21049" y="0"/>
+                <wp:lineTo x="403" y="0"/>
+              </wp:wrapPolygon>
+            </wp:wrapTight>
+            <wp:docPr id="1" name="Imagem 1"/>
+            <wp:cNvGraphicFramePr>
+              <a:graphicFrameLocks xmlns:a="http://schemas.openxmlformats.org/drawingml/2006/main" noChangeAspect="1"/>
+            </wp:cNvGraphicFramePr>
+            <a:graphic xmlns:a="http://schemas.openxmlformats.org/drawingml/2006/main">
+              <a:graphicData uri="http://schemas.openxmlformats.org/drawingml/2006/picture">
+                <pic:pic xmlns:pic="http://schemas.openxmlformats.org/drawingml/2006/picture">
+                  <pic:nvPicPr>
+                    <pic:cNvPr id="1" name="Imagem 1"/>
+                    <pic:cNvPicPr/>
+                  </pic:nvPicPr>
+                  <pic:blipFill>
+                    <a:blip r:embed="rId4">
+                      <a:extLst>
+                        <a:ext uri="{28A0092B-C50C-407E-A947-70E740481C1C}">
+                          <a14:useLocalDpi xmlns:a14="http://schemas.microsoft.com/office/drawing/2010/main" val="0"/>
+                        </a:ext>
+                      </a:extLst>
+                    </a:blip>
+                    <a:stretch>
+                      <a:fillRect/>
+                    </a:stretch>
+                  </pic:blipFill>
+                  <pic:spPr>
+                    <a:xfrm>
+                      <a:off x="0" y="0"/>
+                      <a:ext cx="4085590" cy="2295525"/>
+                    </a:xfrm>
+                    <a:prstGeom prst="rect">
+                      <a:avLst/>
+                    </a:prstGeom>
+                    <a:ln>
+                      <a:noFill/>
+                    </a:ln>
+                    <a:effectLst>
+                      <a:softEdge rad="112500"/>
+                    </a:effectLst>
+                  </pic:spPr>
+                </pic:pic>
+              </a:graphicData>
+            </a:graphic>
+            <wp14:sizeRelH relativeFrom="page">
+              <wp14:pctWidth>0</wp14:pctWidth>
+            </wp14:sizeRelH>
+            <wp14:sizeRelV relativeFrom="page">
+              <wp14:pctHeight>0</wp14:pctHeight>
+            </wp14:sizeRelV>
+          </wp:anchor>
+        </w:drawing>
+      </w:r>
+    </w:p>
+    <w:p>
+      <w:pPr>
+        <w:jc w:val="center"/>
+        <w:rPr>
+          <w:b/>
+          <w:bCs/>
+          <w:sz w:val="28"/>
+          <w:szCs w:val="28"/>
+        </w:rPr>
+      </w:pPr>
     </w:p>
     <w:sectPr>
       <w:pgSz w:w="11906" w:h="16838"/>

</xml_diff>

<commit_message>
Adicionar nome e data na capa
</commit_message>
<xml_diff>
--- a/DS-RelatorioDAS.docx
+++ b/DS-RelatorioDAS.docx
@@ -87,27 +87,23 @@
           <w:szCs w:val="28"/>
         </w:rPr>
         <w:drawing>
-          <wp:anchor distT="0" distB="0" distL="114300" distR="114300" simplePos="0" relativeHeight="251658240" behindDoc="1" locked="0" layoutInCell="1" allowOverlap="1" wp14:anchorId="33E493ED" wp14:editId="7DF72383">
+          <wp:anchor distT="0" distB="0" distL="114300" distR="114300" simplePos="0" relativeHeight="251658240" behindDoc="1" locked="0" layoutInCell="1" allowOverlap="1" wp14:anchorId="33E493ED" wp14:editId="1519BEE5">
             <wp:simplePos x="0" y="0"/>
             <wp:positionH relativeFrom="column">
-              <wp:posOffset>871855</wp:posOffset>
+              <wp:posOffset>814705</wp:posOffset>
             </wp:positionH>
             <wp:positionV relativeFrom="paragraph">
-              <wp:posOffset>281305</wp:posOffset>
+              <wp:posOffset>262255</wp:posOffset>
             </wp:positionV>
             <wp:extent cx="4085590" cy="2295525"/>
-            <wp:effectExtent l="0" t="0" r="0" b="9525"/>
+            <wp:effectExtent l="228600" t="228600" r="219710" b="238125"/>
             <wp:wrapTight wrapText="bothSides">
               <wp:wrapPolygon edited="0">
-                <wp:start x="403" y="0"/>
-                <wp:lineTo x="0" y="359"/>
-                <wp:lineTo x="0" y="21331"/>
-                <wp:lineTo x="403" y="21510"/>
-                <wp:lineTo x="21049" y="21510"/>
-                <wp:lineTo x="21452" y="21331"/>
-                <wp:lineTo x="21452" y="359"/>
-                <wp:lineTo x="21049" y="0"/>
-                <wp:lineTo x="403" y="0"/>
+                <wp:start x="-1209" y="-2151"/>
+                <wp:lineTo x="-1209" y="23661"/>
+                <wp:lineTo x="22661" y="23661"/>
+                <wp:lineTo x="22661" y="-2151"/>
+                <wp:lineTo x="-1209" y="-2151"/>
               </wp:wrapPolygon>
             </wp:wrapTight>
             <wp:docPr id="1" name="Imagem 1"/>
@@ -122,7 +118,7 @@
                     <pic:cNvPicPr/>
                   </pic:nvPicPr>
                   <pic:blipFill>
-                    <a:blip r:embed="rId4">
+                    <a:blip r:embed="rId5">
                       <a:extLst>
                         <a:ext uri="{28A0092B-C50C-407E-A947-70E740481C1C}">
                           <a14:useLocalDpi xmlns:a14="http://schemas.microsoft.com/office/drawing/2010/main" val="0"/>
@@ -141,11 +137,17 @@
                     <a:prstGeom prst="rect">
                       <a:avLst/>
                     </a:prstGeom>
-                    <a:ln>
-                      <a:noFill/>
+                    <a:ln w="228600" cap="sq" cmpd="thickThin">
+                      <a:solidFill>
+                        <a:srgbClr val="000000"/>
+                      </a:solidFill>
+                      <a:prstDash val="solid"/>
+                      <a:miter lim="800000"/>
                     </a:ln>
                     <a:effectLst>
-                      <a:softEdge rad="112500"/>
+                      <a:innerShdw blurRad="76200">
+                        <a:srgbClr val="000000"/>
+                      </a:innerShdw>
                     </a:effectLst>
                   </pic:spPr>
                 </pic:pic>
@@ -171,6 +173,197 @@
           <w:szCs w:val="28"/>
         </w:rPr>
       </w:pPr>
+    </w:p>
+    <w:p>
+      <w:pPr>
+        <w:jc w:val="center"/>
+        <w:rPr>
+          <w:b/>
+          <w:bCs/>
+          <w:sz w:val="28"/>
+          <w:szCs w:val="28"/>
+        </w:rPr>
+      </w:pPr>
+    </w:p>
+    <w:p>
+      <w:pPr>
+        <w:jc w:val="center"/>
+        <w:rPr>
+          <w:b/>
+          <w:bCs/>
+          <w:sz w:val="28"/>
+          <w:szCs w:val="28"/>
+        </w:rPr>
+      </w:pPr>
+    </w:p>
+    <w:p>
+      <w:pPr>
+        <w:jc w:val="center"/>
+        <w:rPr>
+          <w:b/>
+          <w:bCs/>
+          <w:sz w:val="28"/>
+          <w:szCs w:val="28"/>
+        </w:rPr>
+      </w:pPr>
+    </w:p>
+    <w:p>
+      <w:pPr>
+        <w:jc w:val="center"/>
+        <w:rPr>
+          <w:b/>
+          <w:bCs/>
+          <w:sz w:val="28"/>
+          <w:szCs w:val="28"/>
+        </w:rPr>
+      </w:pPr>
+    </w:p>
+    <w:p>
+      <w:pPr>
+        <w:jc w:val="center"/>
+        <w:rPr>
+          <w:b/>
+          <w:bCs/>
+          <w:sz w:val="28"/>
+          <w:szCs w:val="28"/>
+        </w:rPr>
+      </w:pPr>
+    </w:p>
+    <w:p>
+      <w:pPr>
+        <w:jc w:val="center"/>
+        <w:rPr>
+          <w:b/>
+          <w:bCs/>
+          <w:sz w:val="28"/>
+          <w:szCs w:val="28"/>
+        </w:rPr>
+      </w:pPr>
+    </w:p>
+    <w:p>
+      <w:pPr>
+        <w:jc w:val="center"/>
+        <w:rPr>
+          <w:b/>
+          <w:bCs/>
+          <w:sz w:val="28"/>
+          <w:szCs w:val="28"/>
+        </w:rPr>
+      </w:pPr>
+    </w:p>
+    <w:p>
+      <w:pPr>
+        <w:jc w:val="center"/>
+        <w:rPr>
+          <w:b/>
+          <w:bCs/>
+          <w:sz w:val="28"/>
+          <w:szCs w:val="28"/>
+        </w:rPr>
+      </w:pPr>
+    </w:p>
+    <w:p>
+      <w:pPr>
+        <w:jc w:val="center"/>
+        <w:rPr>
+          <w:b/>
+          <w:bCs/>
+          <w:sz w:val="28"/>
+          <w:szCs w:val="28"/>
+        </w:rPr>
+      </w:pPr>
+    </w:p>
+    <w:p>
+      <w:pPr>
+        <w:jc w:val="center"/>
+        <w:rPr>
+          <w:b/>
+          <w:bCs/>
+          <w:sz w:val="28"/>
+          <w:szCs w:val="28"/>
+        </w:rPr>
+      </w:pPr>
+    </w:p>
+    <w:p>
+      <w:pPr>
+        <w:jc w:val="center"/>
+        <w:rPr>
+          <w:b/>
+          <w:bCs/>
+          <w:sz w:val="28"/>
+          <w:szCs w:val="28"/>
+        </w:rPr>
+      </w:pPr>
+    </w:p>
+    <w:p>
+      <w:pPr>
+        <w:jc w:val="center"/>
+        <w:rPr>
+          <w:b/>
+          <w:bCs/>
+          <w:sz w:val="28"/>
+          <w:szCs w:val="28"/>
+        </w:rPr>
+      </w:pPr>
+    </w:p>
+    <w:p>
+      <w:pPr>
+        <w:jc w:val="center"/>
+        <w:rPr>
+          <w:b/>
+          <w:bCs/>
+          <w:sz w:val="28"/>
+          <w:szCs w:val="28"/>
+        </w:rPr>
+      </w:pPr>
+    </w:p>
+    <w:p>
+      <w:pPr>
+        <w:jc w:val="right"/>
+        <w:rPr>
+          <w:b/>
+          <w:bCs/>
+        </w:rPr>
+      </w:pPr>
+      <w:r>
+        <w:rPr>
+          <w:b/>
+          <w:bCs/>
+        </w:rPr>
+        <w:t>Diogo Silva nº 58</w:t>
+      </w:r>
+    </w:p>
+    <w:p>
+      <w:pPr>
+        <w:jc w:val="right"/>
+        <w:rPr>
+          <w:b/>
+          <w:bCs/>
+        </w:rPr>
+      </w:pPr>
+      <w:r>
+        <w:rPr>
+          <w:b/>
+          <w:bCs/>
+        </w:rPr>
+        <w:t>Desenvolvimento Ágil de Software</w:t>
+      </w:r>
+    </w:p>
+    <w:p>
+      <w:pPr>
+        <w:jc w:val="right"/>
+        <w:rPr>
+          <w:b/>
+          <w:bCs/>
+        </w:rPr>
+      </w:pPr>
+      <w:r>
+        <w:rPr>
+          <w:b/>
+          <w:bCs/>
+        </w:rPr>
+        <w:t>26 - 01 - 2023</w:t>
+      </w:r>
     </w:p>
     <w:sectPr>
       <w:pgSz w:w="11906" w:h="16838"/>
@@ -904,4 +1097,16 @@
     </a:ext>
   </a:extLst>
 </a:theme>
+</file>
+
+<file path=customXml/item1.xml><?xml version="1.0" encoding="utf-8"?>
+<b:Sources xmlns:b="http://schemas.openxmlformats.org/officeDocument/2006/bibliography" xmlns="http://schemas.openxmlformats.org/officeDocument/2006/bibliography" SelectedStyle="\APASixthEditionOfficeOnline.xsl" StyleName="APA" Version="6"/>
+</file>
+
+<file path=customXml/itemProps1.xml><?xml version="1.0" encoding="utf-8"?>
+<ds:datastoreItem xmlns:ds="http://schemas.openxmlformats.org/officeDocument/2006/customXml" ds:itemID="{3F14FA5C-6C8F-43A8-9DD5-FA137B097DF7}">
+  <ds:schemaRefs>
+    <ds:schemaRef ds:uri="http://schemas.openxmlformats.org/officeDocument/2006/bibliography"/>
+  </ds:schemaRefs>
+</ds:datastoreItem>
 </file>
</xml_diff>

<commit_message>
Adicionar nome do professor
</commit_message>
<xml_diff>
--- a/DS-RelatorioDAS.docx
+++ b/DS-RelatorioDAS.docx
@@ -362,7 +362,37 @@
           <w:b/>
           <w:bCs/>
         </w:rPr>
-        <w:t>26 - 01 - 2023</w:t>
+        <w:t xml:space="preserve">26 - 01 </w:t>
+      </w:r>
+      <w:r>
+        <w:rPr>
+          <w:b/>
+          <w:bCs/>
+        </w:rPr>
+        <w:t>–</w:t>
+      </w:r>
+      <w:r>
+        <w:rPr>
+          <w:b/>
+          <w:bCs/>
+        </w:rPr>
+        <w:t xml:space="preserve"> 2023</w:t>
+      </w:r>
+    </w:p>
+    <w:p>
+      <w:pPr>
+        <w:jc w:val="right"/>
+        <w:rPr>
+          <w:b/>
+          <w:bCs/>
+        </w:rPr>
+      </w:pPr>
+      <w:r>
+        <w:rPr>
+          <w:b/>
+          <w:bCs/>
+        </w:rPr>
+        <w:t>Prof. André Carvalhas</w:t>
       </w:r>
     </w:p>
     <w:sectPr>

</xml_diff>

<commit_message>
Alteração nome da disciplina
</commit_message>
<xml_diff>
--- a/DS-RelatorioDAS.docx
+++ b/DS-RelatorioDAS.docx
@@ -529,7 +529,16 @@
             <w:sz w:val="26"/>
             <w:szCs w:val="26"/>
           </w:rPr>
-          <w:t>Trabalho Final – Desenvolvimento Ágil de Software</w:t>
+          <w:t xml:space="preserve">Trabalho Final – </w:t>
+        </w:r>
+        <w:r>
+          <w:rPr>
+            <w:rFonts w:asciiTheme="majorHAnsi" w:eastAsiaTheme="majorEastAsia" w:hAnsiTheme="majorHAnsi" w:cstheme="majorBidi"/>
+            <w:color w:val="2F5496" w:themeColor="accent1" w:themeShade="BF"/>
+            <w:sz w:val="26"/>
+            <w:szCs w:val="26"/>
+          </w:rPr>
+          <w:t>Administração de Sistemas</w:t>
         </w:r>
       </w:sdtContent>
     </w:sdt>
@@ -1113,7 +1122,9 @@
   </w:compat>
   <w:rsids>
     <w:rsidRoot w:val="009606E4"/>
+    <w:rsid w:val="003A6284"/>
     <w:rsid w:val="009606E4"/>
+    <w:rsid w:val="00BE61F2"/>
     <w:rsid w:val="00EA5CD7"/>
   </w:rsids>
   <m:mathPr>

</xml_diff>